<commit_message>
Removed unnecesary code, 2D view
</commit_message>
<xml_diff>
--- a/4/1 Formation/Formace.docx
+++ b/4/1 Formation/Formace.docx
@@ -55,13 +55,7 @@
         <w:rPr>
           <w:lang w:val="cs-CZ"/>
         </w:rPr>
-        <w:t>Úkolem je efektivně zodpovědět</w:t>
-      </w:r>
-      <w:r>
-        <w:rPr>
-          <w:lang w:val="cs-CZ"/>
-        </w:rPr>
-        <w:t xml:space="preserve"> index „člena výpravy“ s největší obranou v určitém rozsahu.</w:t>
+        <w:t>Úkolem je efektivně zodpovědět index „člena výpravy“ s největší obranou v určitém rozsahu.</w:t>
       </w:r>
     </w:p>
     <w:p>
@@ -82,17 +76,7 @@
           <w:szCs w:val="28"/>
           <w:lang w:val="cs-CZ"/>
         </w:rPr>
-        <w:t xml:space="preserve">Hledání </w:t>
-      </w:r>
-      <w:r>
-        <w:rPr>
-          <w:b/>
-          <w:bCs/>
-          <w:sz w:val="28"/>
-          <w:szCs w:val="28"/>
-          <w:lang w:val="cs-CZ"/>
-        </w:rPr>
-        <w:t>maxima</w:t>
+        <w:t>Hledání maxima</w:t>
       </w:r>
     </w:p>
     <w:p>
@@ -162,43 +146,7 @@
         <w:rPr>
           <w:lang w:val="cs-CZ"/>
         </w:rPr>
-        <w:t xml:space="preserve">, což reprezentuje </w:t>
-      </w:r>
-      <w:r>
-        <w:rPr>
-          <w:lang w:val="cs-CZ"/>
-        </w:rPr>
-        <w:t>současn</w:t>
-      </w:r>
-      <w:r>
-        <w:rPr>
-          <w:lang w:val="cs-CZ"/>
-        </w:rPr>
-        <w:t>ou</w:t>
-      </w:r>
-      <w:r>
-        <w:rPr>
-          <w:lang w:val="cs-CZ"/>
-        </w:rPr>
-        <w:t xml:space="preserve"> pozic</w:t>
-      </w:r>
-      <w:r>
-        <w:rPr>
-          <w:lang w:val="cs-CZ"/>
-        </w:rPr>
-        <w:t>i</w:t>
-      </w:r>
-      <w:r>
-        <w:rPr>
-          <w:lang w:val="cs-CZ"/>
-        </w:rPr>
-        <w:t xml:space="preserve"> v poli x nebo k</w:t>
-      </w:r>
-      <w:r>
-        <w:rPr>
-          <w:lang w:val="cs-CZ"/>
-        </w:rPr>
-        <w:t xml:space="preserve">, až </w:t>
+        <w:t xml:space="preserve">, což reprezentuje současnou pozici v poli x nebo k, až </w:t>
       </w:r>
       <w:r>
         <w:rPr>
@@ -352,14 +300,12 @@
         </w:rPr>
         <w:t xml:space="preserve"> je nejlepší </w:t>
       </w:r>
-      <w:proofErr w:type="gramStart"/>
-      <w:r>
-        <w:rPr>
-          <w:lang w:val="cs-CZ"/>
-        </w:rPr>
-        <w:t>řešení</w:t>
-      </w:r>
-      <w:proofErr w:type="gramEnd"/>
+      <w:r>
+        <w:rPr>
+          <w:lang w:val="cs-CZ"/>
+        </w:rPr>
+        <w:t>řešení,</w:t>
+      </w:r>
       <w:r>
         <w:rPr>
           <w:lang w:val="cs-CZ"/>
@@ -540,13 +486,7 @@
         <w:rPr>
           <w:lang w:val="cs-CZ"/>
         </w:rPr>
-        <w:t xml:space="preserve">Toto řešení vytváří segmentační strom, </w:t>
-      </w:r>
-      <w:r>
-        <w:rPr>
-          <w:lang w:val="cs-CZ"/>
-        </w:rPr>
-        <w:t xml:space="preserve">který využívá </w:t>
+        <w:t xml:space="preserve">Toto řešení vytváří segmentační strom, který využívá </w:t>
       </w:r>
       <w:proofErr w:type="gramStart"/>
       <w:r>

</xml_diff>